<commit_message>
Prepare for GitHub Pages deployment
- Add GitHub Actions workflow for automatic deployment
- Update README with deployment instructions
- Add .gitignore for Python projects
- Ready for GitHub Pages hosting
</commit_message>
<xml_diff>
--- a/docs/RACI_last.docx
+++ b/docs/RACI_last.docx
@@ -155,7 +155,7 @@
     </w:p>
     <w:p>
       <w:pPr>
-        <w:divId w:val="82192288"/>
+        <w:divId w:val="996227666"/>
         <w:rPr>
           <w:rFonts w:eastAsia="Times New Roman"/>
         </w:rPr>
@@ -189,7 +189,7 @@
           <w:rFonts w:eastAsia="Times New Roman"/>
           <w:noProof/>
         </w:rPr>
-        <w:pict w14:anchorId="0CAEFB4F">
+        <w:pict w14:anchorId="06197122">
           <v:shapetype id="_x0000_t75" coordsize="21600,21600" o:spt="75" o:preferrelative="t" path="m@4@5l@4@11@9@11@9@5xe" filled="f" stroked="f">
             <v:stroke joinstyle="miter"/>
             <v:formulas>
@@ -209,7 +209,7 @@
             <v:path o:extrusionok="f" gradientshapeok="t" o:connecttype="rect"/>
             <o:lock v:ext="edit" aspectratio="t"/>
           </v:shapetype>
-          <v:shape id="_x0000_i1044" type="#_x0000_t75" alt="" style="width:15.7pt;height:15.7pt;mso-width-percent:0;mso-height-percent:0;mso-width-percent:0;mso-height-percent:0">
+          <v:shape id="_x0000_i1025" type="#_x0000_t75" alt="" style="width:15.7pt;height:15.7pt;mso-width-percent:0;mso-height-percent:0;mso-width-percent:0;mso-height-percent:0">
             <v:imagedata r:id="rId5" r:href="rId6"/>
           </v:shape>
         </w:pict>
@@ -241,7 +241,7 @@
           <w:ilvl w:val="0"/>
           <w:numId w:val="2"/>
         </w:numPr>
-        <w:divId w:val="1492404102"/>
+        <w:divId w:val="1173301428"/>
       </w:pPr>
       <w:r>
         <w:t>Shape roles in the new teams structure via describing mission and RACI matrix of each role</w:t>
@@ -254,7 +254,7 @@
           <w:ilvl w:val="0"/>
           <w:numId w:val="2"/>
         </w:numPr>
-        <w:divId w:val="1492404102"/>
+        <w:divId w:val="1173301428"/>
       </w:pPr>
       <w:r>
         <w:t>Design and implement unified optimal SDLC processes</w:t>
@@ -351,7 +351,7 @@
     </w:p>
     <w:p>
       <w:pPr>
-        <w:divId w:val="19822073"/>
+        <w:divId w:val="2040473946"/>
         <w:rPr>
           <w:rFonts w:eastAsia="Times New Roman"/>
         </w:rPr>
@@ -385,8 +385,8 @@
           <w:rFonts w:eastAsia="Times New Roman"/>
           <w:noProof/>
         </w:rPr>
-        <w:pict w14:anchorId="049E850F">
-          <v:shape id="_x0000_i1043" type="#_x0000_t75" alt="" style="width:15.7pt;height:15.7pt;mso-width-percent:0;mso-height-percent:0;mso-width-percent:0;mso-height-percent:0">
+        <w:pict w14:anchorId="771D83D2">
+          <v:shape id="_x0000_i1026" type="#_x0000_t75" alt="" style="width:15.7pt;height:15.7pt;mso-width-percent:0;mso-height-percent:0;mso-width-percent:0;mso-height-percent:0">
             <v:imagedata r:id="rId5" r:href="rId7"/>
           </v:shape>
         </w:pict>
@@ -418,7 +418,7 @@
           <w:ilvl w:val="0"/>
           <w:numId w:val="4"/>
         </w:numPr>
-        <w:divId w:val="810177084"/>
+        <w:divId w:val="1910194232"/>
       </w:pPr>
       <w:r>
         <w:t>Map team priorities to company level directions and vice-versa</w:t>
@@ -431,7 +431,7 @@
           <w:ilvl w:val="0"/>
           <w:numId w:val="4"/>
         </w:numPr>
-        <w:divId w:val="810177084"/>
+        <w:divId w:val="1910194232"/>
       </w:pPr>
       <w:r>
         <w:t>Design and implement performance management framework for platform engineers and team leads. It should be done in collaboration with team leads and BPHR</w:t>
@@ -583,7 +583,7 @@
     </w:p>
     <w:p>
       <w:pPr>
-        <w:divId w:val="119306804"/>
+        <w:divId w:val="1285580616"/>
         <w:rPr>
           <w:rFonts w:eastAsia="Times New Roman"/>
         </w:rPr>
@@ -617,8 +617,8 @@
           <w:rFonts w:eastAsia="Times New Roman"/>
           <w:noProof/>
         </w:rPr>
-        <w:pict w14:anchorId="34B9FA65">
-          <v:shape id="_x0000_i1042" type="#_x0000_t75" alt="" style="width:15.7pt;height:15.7pt;mso-width-percent:0;mso-height-percent:0;mso-width-percent:0;mso-height-percent:0">
+        <w:pict w14:anchorId="20C668DA">
+          <v:shape id="_x0000_i1027" type="#_x0000_t75" alt="" style="width:15.7pt;height:15.7pt;mso-width-percent:0;mso-height-percent:0;mso-width-percent:0;mso-height-percent:0">
             <v:imagedata r:id="rId5" r:href="rId8"/>
           </v:shape>
         </w:pict>
@@ -650,7 +650,7 @@
           <w:ilvl w:val="0"/>
           <w:numId w:val="6"/>
         </w:numPr>
-        <w:divId w:val="130490598"/>
+        <w:divId w:val="2134059724"/>
       </w:pPr>
       <w:r>
         <w:t>Formalize Discovery stage processes</w:t>
@@ -663,7 +663,7 @@
           <w:ilvl w:val="1"/>
           <w:numId w:val="6"/>
         </w:numPr>
-        <w:divId w:val="130490598"/>
+        <w:divId w:val="2134059724"/>
       </w:pPr>
       <w:r>
         <w:t>Define Jira item for this stage</w:t>
@@ -676,7 +676,7 @@
           <w:ilvl w:val="1"/>
           <w:numId w:val="6"/>
         </w:numPr>
-        <w:divId w:val="130490598"/>
+        <w:divId w:val="2134059724"/>
       </w:pPr>
       <w:r>
         <w:t>Define how to manage platform roadmap</w:t>
@@ -689,7 +689,7 @@
           <w:ilvl w:val="1"/>
           <w:numId w:val="6"/>
         </w:numPr>
-        <w:divId w:val="130490598"/>
+        <w:divId w:val="2134059724"/>
       </w:pPr>
       <w:r>
         <w:t>Define key process stakeholders</w:t>
@@ -702,7 +702,7 @@
           <w:ilvl w:val="1"/>
           <w:numId w:val="6"/>
         </w:numPr>
-        <w:divId w:val="130490598"/>
+        <w:divId w:val="2134059724"/>
       </w:pPr>
       <w:r>
         <w:t>Define and describe key discovery stage metrics</w:t>
@@ -892,7 +892,7 @@
     </w:p>
     <w:p>
       <w:pPr>
-        <w:divId w:val="909779091"/>
+        <w:divId w:val="861552458"/>
         <w:rPr>
           <w:rFonts w:eastAsia="Times New Roman"/>
         </w:rPr>
@@ -926,8 +926,8 @@
           <w:rFonts w:eastAsia="Times New Roman"/>
           <w:noProof/>
         </w:rPr>
-        <w:pict w14:anchorId="1498E660">
-          <v:shape id="_x0000_i1041" type="#_x0000_t75" alt="" style="width:15.7pt;height:15.7pt;mso-width-percent:0;mso-height-percent:0;mso-width-percent:0;mso-height-percent:0">
+        <w:pict w14:anchorId="05BDBF4E">
+          <v:shape id="_x0000_i1028" type="#_x0000_t75" alt="" style="width:15.7pt;height:15.7pt;mso-width-percent:0;mso-height-percent:0;mso-width-percent:0;mso-height-percent:0">
             <v:imagedata r:id="rId5" r:href="rId9"/>
           </v:shape>
         </w:pict>
@@ -959,7 +959,7 @@
           <w:ilvl w:val="0"/>
           <w:numId w:val="8"/>
         </w:numPr>
-        <w:divId w:val="1114136022"/>
+        <w:divId w:val="96415916"/>
       </w:pPr>
       <w:r>
         <w:t>Formalize Delivery stage processes</w:t>
@@ -972,7 +972,7 @@
           <w:ilvl w:val="1"/>
           <w:numId w:val="8"/>
         </w:numPr>
-        <w:divId w:val="1114136022"/>
+        <w:divId w:val="96415916"/>
       </w:pPr>
       <w:r>
         <w:t>Define Jira setup for cross-platform teams: issue types used, workflows, labels, fields, teams, etc</w:t>
@@ -985,7 +985,7 @@
           <w:ilvl w:val="1"/>
           <w:numId w:val="8"/>
         </w:numPr>
-        <w:divId w:val="1114136022"/>
+        <w:divId w:val="96415916"/>
       </w:pPr>
       <w:r>
         <w:t>Define key process milestones and stakeholders</w:t>
@@ -998,7 +998,7 @@
           <w:ilvl w:val="1"/>
           <w:numId w:val="8"/>
         </w:numPr>
-        <w:divId w:val="1114136022"/>
+        <w:divId w:val="96415916"/>
       </w:pPr>
       <w:r>
         <w:t>Describe and improve release process, PRE collaboration on deployments</w:t>
@@ -1011,7 +1011,7 @@
           <w:ilvl w:val="1"/>
           <w:numId w:val="8"/>
         </w:numPr>
-        <w:divId w:val="1114136022"/>
+        <w:divId w:val="96415916"/>
       </w:pPr>
       <w:r>
         <w:t>Define and describe key delivery metrics</w:t>
@@ -1024,7 +1024,7 @@
           <w:ilvl w:val="1"/>
           <w:numId w:val="8"/>
         </w:numPr>
-        <w:divId w:val="1114136022"/>
+        <w:divId w:val="96415916"/>
       </w:pPr>
       <w:r>
         <w:t>Define and describe key sprint ceremonies, and cross-team ceremonies</w:t>
@@ -1162,7 +1162,7 @@
       </w:tblGrid>
       <w:tr>
         <w:trPr>
-          <w:divId w:val="380711931"/>
+          <w:divId w:val="607665777"/>
         </w:trPr>
         <w:tc>
           <w:tcPr>
@@ -1307,7 +1307,7 @@
       </w:tr>
       <w:tr>
         <w:trPr>
-          <w:divId w:val="380711931"/>
+          <w:divId w:val="607665777"/>
           <w:cantSplit/>
         </w:trPr>
         <w:tc>
@@ -1424,7 +1424,7 @@
       </w:tr>
       <w:tr>
         <w:trPr>
-          <w:divId w:val="380711931"/>
+          <w:divId w:val="607665777"/>
           <w:cantSplit/>
         </w:trPr>
         <w:tc>
@@ -1541,7 +1541,7 @@
       </w:tr>
       <w:tr>
         <w:trPr>
-          <w:divId w:val="380711931"/>
+          <w:divId w:val="607665777"/>
           <w:cantSplit/>
         </w:trPr>
         <w:tc>
@@ -1658,7 +1658,7 @@
       </w:tr>
       <w:tr>
         <w:trPr>
-          <w:divId w:val="380711931"/>
+          <w:divId w:val="607665777"/>
           <w:cantSplit/>
         </w:trPr>
         <w:tc>
@@ -1791,8 +1791,8 @@
           <w:rFonts w:eastAsia="Times New Roman"/>
           <w:noProof/>
         </w:rPr>
-        <w:pict w14:anchorId="4D11B44D">
-          <v:rect id="_x0000_i1040" alt="" style="width:468pt;height:.05pt;mso-width-percent:0;mso-height-percent:0;mso-width-percent:0;mso-height-percent:0" o:hralign="center" o:hrstd="t" o:hr="t" fillcolor="#a0a0a0" stroked="f"/>
+        <w:pict w14:anchorId="2C6CD794">
+          <v:rect id="_x0000_i1029" alt="" style="width:468pt;height:.05pt;mso-width-percent:0;mso-height-percent:0;mso-width-percent:0;mso-height-percent:0" o:hralign="center" o:hrstd="t" o:hr="t" fillcolor="#a0a0a0" stroked="f"/>
         </w:pict>
       </w:r>
     </w:p>
@@ -1838,7 +1838,7 @@
       </w:tblGrid>
       <w:tr>
         <w:trPr>
-          <w:divId w:val="576595549"/>
+          <w:divId w:val="1662736275"/>
         </w:trPr>
         <w:tc>
           <w:tcPr>
@@ -2092,7 +2092,7 @@
       </w:tr>
       <w:tr>
         <w:trPr>
-          <w:divId w:val="576595549"/>
+          <w:divId w:val="1662736275"/>
           <w:cantSplit/>
         </w:trPr>
         <w:tc>
@@ -2290,7 +2290,7 @@
       </w:tr>
       <w:tr>
         <w:trPr>
-          <w:divId w:val="576595549"/>
+          <w:divId w:val="1662736275"/>
           <w:cantSplit/>
         </w:trPr>
         <w:tc>
@@ -2462,7 +2462,7 @@
               <w:pStyle w:val="NormalWeb"/>
             </w:pPr>
             <w:r>
-              <w:t>I</w:t>
+              <w:t>C</w:t>
             </w:r>
           </w:p>
         </w:tc>
@@ -2496,7 +2496,7 @@
       </w:tr>
       <w:tr>
         <w:trPr>
-          <w:divId w:val="576595549"/>
+          <w:divId w:val="1662736275"/>
           <w:cantSplit/>
         </w:trPr>
         <w:tc>
@@ -2694,7 +2694,7 @@
       </w:tr>
       <w:tr>
         <w:trPr>
-          <w:divId w:val="576595549"/>
+          <w:divId w:val="1662736275"/>
           <w:cantSplit/>
         </w:trPr>
         <w:tc>
@@ -2892,7 +2892,7 @@
       </w:tr>
       <w:tr>
         <w:trPr>
-          <w:divId w:val="576595549"/>
+          <w:divId w:val="1662736275"/>
           <w:cantSplit/>
         </w:trPr>
         <w:tc>
@@ -3090,7 +3090,7 @@
       </w:tr>
       <w:tr>
         <w:trPr>
-          <w:divId w:val="576595549"/>
+          <w:divId w:val="1662736275"/>
           <w:cantSplit/>
         </w:trPr>
         <w:tc>
@@ -3290,7 +3290,7 @@
       </w:tr>
       <w:tr>
         <w:trPr>
-          <w:divId w:val="576595549"/>
+          <w:divId w:val="1662736275"/>
           <w:cantSplit/>
         </w:trPr>
         <w:tc>
@@ -3504,8 +3504,8 @@
           <w:rFonts w:eastAsia="Times New Roman"/>
           <w:noProof/>
         </w:rPr>
-        <w:pict w14:anchorId="38A5965B">
-          <v:rect id="_x0000_i1039" alt="" style="width:468pt;height:.05pt;mso-width-percent:0;mso-height-percent:0;mso-width-percent:0;mso-height-percent:0" o:hralign="center" o:hrstd="t" o:hr="t" fillcolor="#a0a0a0" stroked="f"/>
+        <w:pict w14:anchorId="4D233C7C">
+          <v:rect id="_x0000_i1030" alt="" style="width:468pt;height:.05pt;mso-width-percent:0;mso-height-percent:0;mso-width-percent:0;mso-height-percent:0" o:hralign="center" o:hrstd="t" o:hr="t" fillcolor="#a0a0a0" stroked="f"/>
         </w:pict>
       </w:r>
     </w:p>
@@ -3554,17 +3554,17 @@
         <w:tblLook w:val="04A0" w:firstRow="1" w:lastRow="0" w:firstColumn="1" w:lastColumn="0" w:noHBand="0" w:noVBand="1"/>
       </w:tblPr>
       <w:tblGrid>
-        <w:gridCol w:w="2806"/>
-        <w:gridCol w:w="1351"/>
-        <w:gridCol w:w="877"/>
-        <w:gridCol w:w="1179"/>
-        <w:gridCol w:w="1170"/>
-        <w:gridCol w:w="797"/>
+        <w:gridCol w:w="3019"/>
+        <w:gridCol w:w="1299"/>
+        <w:gridCol w:w="850"/>
+        <w:gridCol w:w="1140"/>
+        <w:gridCol w:w="1102"/>
+        <w:gridCol w:w="770"/>
         <w:gridCol w:w="1164"/>
       </w:tblGrid>
       <w:tr>
         <w:trPr>
-          <w:divId w:val="1396053204"/>
+          <w:divId w:val="1150247410"/>
         </w:trPr>
         <w:tc>
           <w:tcPr>
@@ -3814,7 +3814,7 @@
       </w:tr>
       <w:tr>
         <w:trPr>
-          <w:divId w:val="1396053204"/>
+          <w:divId w:val="1150247410"/>
           <w:cantSplit/>
         </w:trPr>
         <w:tc>
@@ -4016,7 +4016,7 @@
       </w:tr>
       <w:tr>
         <w:trPr>
-          <w:divId w:val="1396053204"/>
+          <w:divId w:val="1150247410"/>
           <w:cantSplit/>
         </w:trPr>
         <w:tc>
@@ -4214,7 +4214,7 @@
       </w:tr>
       <w:tr>
         <w:trPr>
-          <w:divId w:val="1396053204"/>
+          <w:divId w:val="1150247410"/>
           <w:cantSplit/>
         </w:trPr>
         <w:tc>
@@ -4415,7 +4415,7 @@
       </w:tr>
       <w:tr>
         <w:trPr>
-          <w:divId w:val="1396053204"/>
+          <w:divId w:val="1150247410"/>
           <w:cantSplit/>
         </w:trPr>
         <w:tc>
@@ -4613,7 +4613,213 @@
       </w:tr>
       <w:tr>
         <w:trPr>
-          <w:divId w:val="1396053204"/>
+          <w:divId w:val="1150247410"/>
+          <w:cantSplit/>
+        </w:trPr>
+        <w:tc>
+          <w:tcPr>
+            <w:tcW w:w="0" w:type="auto"/>
+            <w:tcBorders>
+              <w:top w:val="single" w:sz="6" w:space="0" w:color="auto"/>
+              <w:left w:val="single" w:sz="6" w:space="0" w:color="auto"/>
+              <w:bottom w:val="single" w:sz="6" w:space="0" w:color="auto"/>
+              <w:right w:val="single" w:sz="6" w:space="0" w:color="auto"/>
+            </w:tcBorders>
+            <w:tcMar>
+              <w:top w:w="75" w:type="dxa"/>
+              <w:left w:w="75" w:type="dxa"/>
+              <w:bottom w:w="75" w:type="dxa"/>
+              <w:right w:w="75" w:type="dxa"/>
+            </w:tcMar>
+            <w:vAlign w:val="center"/>
+            <w:hideMark/>
+          </w:tcPr>
+          <w:p>
+            <w:pPr>
+              <w:pStyle w:val="NormalWeb"/>
+            </w:pPr>
+            <w:r>
+              <w:rPr>
+                <w:rStyle w:val="inline-comment-marker"/>
+                <w:b/>
+                <w:bCs/>
+              </w:rPr>
+              <w:t>Prepare implementation-ready requirements</w:t>
+            </w:r>
+            <w:r>
+              <w:rPr>
+                <w:rStyle w:val="inline-comment-marker"/>
+              </w:rPr>
+              <w:t xml:space="preserve"> for team lead features</w:t>
+            </w:r>
+          </w:p>
+        </w:tc>
+        <w:tc>
+          <w:tcPr>
+            <w:tcW w:w="0" w:type="auto"/>
+            <w:tcBorders>
+              <w:top w:val="single" w:sz="6" w:space="0" w:color="auto"/>
+              <w:left w:val="single" w:sz="6" w:space="0" w:color="auto"/>
+              <w:bottom w:val="single" w:sz="6" w:space="0" w:color="auto"/>
+              <w:right w:val="single" w:sz="6" w:space="0" w:color="auto"/>
+            </w:tcBorders>
+            <w:tcMar>
+              <w:top w:w="75" w:type="dxa"/>
+              <w:left w:w="75" w:type="dxa"/>
+              <w:bottom w:w="75" w:type="dxa"/>
+              <w:right w:w="75" w:type="dxa"/>
+            </w:tcMar>
+            <w:vAlign w:val="center"/>
+            <w:hideMark/>
+          </w:tcPr>
+          <w:p>
+            <w:pPr>
+              <w:pStyle w:val="NormalWeb"/>
+            </w:pPr>
+            <w:r>
+              <w:t>I</w:t>
+            </w:r>
+          </w:p>
+        </w:tc>
+        <w:tc>
+          <w:tcPr>
+            <w:tcW w:w="0" w:type="auto"/>
+            <w:tcBorders>
+              <w:top w:val="single" w:sz="6" w:space="0" w:color="auto"/>
+              <w:left w:val="single" w:sz="6" w:space="0" w:color="auto"/>
+              <w:bottom w:val="single" w:sz="6" w:space="0" w:color="auto"/>
+              <w:right w:val="single" w:sz="6" w:space="0" w:color="auto"/>
+            </w:tcBorders>
+            <w:tcMar>
+              <w:top w:w="75" w:type="dxa"/>
+              <w:left w:w="75" w:type="dxa"/>
+              <w:bottom w:w="75" w:type="dxa"/>
+              <w:right w:w="75" w:type="dxa"/>
+            </w:tcMar>
+            <w:vAlign w:val="center"/>
+            <w:hideMark/>
+          </w:tcPr>
+          <w:p>
+            <w:pPr>
+              <w:pStyle w:val="NormalWeb"/>
+            </w:pPr>
+            <w:r>
+              <w:t>R</w:t>
+            </w:r>
+          </w:p>
+        </w:tc>
+        <w:tc>
+          <w:tcPr>
+            <w:tcW w:w="0" w:type="auto"/>
+            <w:tcBorders>
+              <w:top w:val="single" w:sz="6" w:space="0" w:color="auto"/>
+              <w:left w:val="single" w:sz="6" w:space="0" w:color="auto"/>
+              <w:bottom w:val="single" w:sz="6" w:space="0" w:color="auto"/>
+              <w:right w:val="single" w:sz="6" w:space="0" w:color="auto"/>
+            </w:tcBorders>
+            <w:tcMar>
+              <w:top w:w="75" w:type="dxa"/>
+              <w:left w:w="75" w:type="dxa"/>
+              <w:bottom w:w="75" w:type="dxa"/>
+              <w:right w:w="75" w:type="dxa"/>
+            </w:tcMar>
+            <w:vAlign w:val="center"/>
+            <w:hideMark/>
+          </w:tcPr>
+          <w:p>
+            <w:pPr>
+              <w:pStyle w:val="NormalWeb"/>
+            </w:pPr>
+            <w:r>
+              <w:t>A</w:t>
+            </w:r>
+          </w:p>
+        </w:tc>
+        <w:tc>
+          <w:tcPr>
+            <w:tcW w:w="0" w:type="auto"/>
+            <w:tcBorders>
+              <w:top w:val="single" w:sz="6" w:space="0" w:color="auto"/>
+              <w:left w:val="single" w:sz="6" w:space="0" w:color="auto"/>
+              <w:bottom w:val="single" w:sz="6" w:space="0" w:color="auto"/>
+              <w:right w:val="single" w:sz="6" w:space="0" w:color="auto"/>
+            </w:tcBorders>
+            <w:tcMar>
+              <w:top w:w="75" w:type="dxa"/>
+              <w:left w:w="75" w:type="dxa"/>
+              <w:bottom w:w="75" w:type="dxa"/>
+              <w:right w:w="75" w:type="dxa"/>
+            </w:tcMar>
+            <w:vAlign w:val="center"/>
+            <w:hideMark/>
+          </w:tcPr>
+          <w:p>
+            <w:pPr>
+              <w:pStyle w:val="NormalWeb"/>
+            </w:pPr>
+            <w:r>
+              <w:t>I</w:t>
+            </w:r>
+          </w:p>
+        </w:tc>
+        <w:tc>
+          <w:tcPr>
+            <w:tcW w:w="0" w:type="auto"/>
+            <w:tcBorders>
+              <w:top w:val="single" w:sz="6" w:space="0" w:color="auto"/>
+              <w:left w:val="single" w:sz="6" w:space="0" w:color="auto"/>
+              <w:bottom w:val="single" w:sz="6" w:space="0" w:color="auto"/>
+              <w:right w:val="single" w:sz="6" w:space="0" w:color="auto"/>
+            </w:tcBorders>
+            <w:tcMar>
+              <w:top w:w="75" w:type="dxa"/>
+              <w:left w:w="75" w:type="dxa"/>
+              <w:bottom w:w="75" w:type="dxa"/>
+              <w:right w:w="75" w:type="dxa"/>
+            </w:tcMar>
+            <w:vAlign w:val="center"/>
+            <w:hideMark/>
+          </w:tcPr>
+          <w:p>
+            <w:pPr>
+              <w:pStyle w:val="NormalWeb"/>
+            </w:pPr>
+            <w:r>
+              <w:t>C</w:t>
+            </w:r>
+          </w:p>
+        </w:tc>
+        <w:tc>
+          <w:tcPr>
+            <w:tcW w:w="0" w:type="auto"/>
+            <w:tcBorders>
+              <w:top w:val="single" w:sz="6" w:space="0" w:color="auto"/>
+              <w:left w:val="single" w:sz="6" w:space="0" w:color="auto"/>
+              <w:bottom w:val="single" w:sz="6" w:space="0" w:color="auto"/>
+              <w:right w:val="single" w:sz="6" w:space="0" w:color="auto"/>
+            </w:tcBorders>
+            <w:tcMar>
+              <w:top w:w="75" w:type="dxa"/>
+              <w:left w:w="75" w:type="dxa"/>
+              <w:bottom w:w="75" w:type="dxa"/>
+              <w:right w:w="75" w:type="dxa"/>
+            </w:tcMar>
+            <w:vAlign w:val="center"/>
+            <w:hideMark/>
+          </w:tcPr>
+          <w:p>
+            <w:pPr>
+              <w:pStyle w:val="NormalWeb"/>
+            </w:pPr>
+            <w:r>
+              <w:t>I</w:t>
+            </w:r>
+          </w:p>
+        </w:tc>
+      </w:tr>
+      <w:tr>
+        <w:trPr>
+          <w:divId w:val="1150247410"/>
           <w:cantSplit/>
         </w:trPr>
         <w:tc>
@@ -4696,34 +4902,34 @@
               <w:pStyle w:val="NormalWeb"/>
             </w:pPr>
             <w:r>
-              <w:t>R</w:t>
-            </w:r>
-          </w:p>
-        </w:tc>
-        <w:tc>
-          <w:tcPr>
-            <w:tcW w:w="0" w:type="auto"/>
-            <w:tcBorders>
-              <w:top w:val="single" w:sz="6" w:space="0" w:color="auto"/>
-              <w:left w:val="single" w:sz="6" w:space="0" w:color="auto"/>
-              <w:bottom w:val="single" w:sz="6" w:space="0" w:color="auto"/>
-              <w:right w:val="single" w:sz="6" w:space="0" w:color="auto"/>
-            </w:tcBorders>
-            <w:tcMar>
-              <w:top w:w="75" w:type="dxa"/>
-              <w:left w:w="75" w:type="dxa"/>
-              <w:bottom w:w="75" w:type="dxa"/>
-              <w:right w:w="75" w:type="dxa"/>
-            </w:tcMar>
-            <w:vAlign w:val="center"/>
-            <w:hideMark/>
-          </w:tcPr>
-          <w:p>
-            <w:pPr>
-              <w:pStyle w:val="NormalWeb"/>
-            </w:pPr>
-            <w:r>
-              <w:t>A</w:t>
+              <w:t>C</w:t>
+            </w:r>
+          </w:p>
+        </w:tc>
+        <w:tc>
+          <w:tcPr>
+            <w:tcW w:w="0" w:type="auto"/>
+            <w:tcBorders>
+              <w:top w:val="single" w:sz="6" w:space="0" w:color="auto"/>
+              <w:left w:val="single" w:sz="6" w:space="0" w:color="auto"/>
+              <w:bottom w:val="single" w:sz="6" w:space="0" w:color="auto"/>
+              <w:right w:val="single" w:sz="6" w:space="0" w:color="auto"/>
+            </w:tcBorders>
+            <w:tcMar>
+              <w:top w:w="75" w:type="dxa"/>
+              <w:left w:w="75" w:type="dxa"/>
+              <w:bottom w:w="75" w:type="dxa"/>
+              <w:right w:w="75" w:type="dxa"/>
+            </w:tcMar>
+            <w:vAlign w:val="center"/>
+            <w:hideMark/>
+          </w:tcPr>
+          <w:p>
+            <w:pPr>
+              <w:pStyle w:val="NormalWeb"/>
+            </w:pPr>
+            <w:r>
+              <w:t>R/A</w:t>
             </w:r>
           </w:p>
         </w:tc>
@@ -4811,7 +5017,7 @@
       </w:tr>
       <w:tr>
         <w:trPr>
-          <w:divId w:val="1396053204"/>
+          <w:divId w:val="1150247410"/>
           <w:cantSplit/>
         </w:trPr>
         <w:tc>
@@ -5009,7 +5215,7 @@
       </w:tr>
       <w:tr>
         <w:trPr>
-          <w:divId w:val="1396053204"/>
+          <w:divId w:val="1150247410"/>
           <w:cantSplit/>
         </w:trPr>
         <w:tc>
@@ -5207,7 +5413,7 @@
       </w:tr>
       <w:tr>
         <w:trPr>
-          <w:divId w:val="1396053204"/>
+          <w:divId w:val="1150247410"/>
           <w:cantSplit/>
         </w:trPr>
         <w:tc>
@@ -5344,7 +5550,7 @@
               <w:pStyle w:val="NormalWeb"/>
             </w:pPr>
             <w:r>
-              <w:t>I</w:t>
+              <w:t>C</w:t>
             </w:r>
           </w:p>
         </w:tc>
@@ -5421,8 +5627,8 @@
           <w:rFonts w:eastAsia="Times New Roman"/>
           <w:noProof/>
         </w:rPr>
-        <w:pict w14:anchorId="657068BA">
-          <v:rect id="_x0000_i1038" alt="" style="width:468pt;height:.05pt;mso-width-percent:0;mso-height-percent:0;mso-width-percent:0;mso-height-percent:0" o:hralign="center" o:hrstd="t" o:hr="t" fillcolor="#a0a0a0" stroked="f"/>
+        <w:pict w14:anchorId="760C7D58">
+          <v:rect id="_x0000_i1031" alt="" style="width:468pt;height:.05pt;mso-width-percent:0;mso-height-percent:0;mso-width-percent:0;mso-height-percent:0" o:hralign="center" o:hrstd="t" o:hr="t" fillcolor="#a0a0a0" stroked="f"/>
         </w:pict>
       </w:r>
     </w:p>
@@ -5467,7 +5673,7 @@
       </w:tblGrid>
       <w:tr>
         <w:trPr>
-          <w:divId w:val="203712911"/>
+          <w:divId w:val="1746872993"/>
         </w:trPr>
         <w:tc>
           <w:tcPr>
@@ -5682,7 +5888,7 @@
       </w:tr>
       <w:tr>
         <w:trPr>
-          <w:divId w:val="203712911"/>
+          <w:divId w:val="1746872993"/>
           <w:cantSplit/>
         </w:trPr>
         <w:tc>
@@ -5853,7 +6059,7 @@
       </w:tr>
       <w:tr>
         <w:trPr>
-          <w:divId w:val="203712911"/>
+          <w:divId w:val="1746872993"/>
           <w:cantSplit/>
         </w:trPr>
         <w:tc>
@@ -6024,7 +6230,7 @@
       </w:tr>
       <w:tr>
         <w:trPr>
-          <w:divId w:val="203712911"/>
+          <w:divId w:val="1746872993"/>
           <w:cantSplit/>
         </w:trPr>
         <w:tc>
@@ -6195,7 +6401,7 @@
       </w:tr>
       <w:tr>
         <w:trPr>
-          <w:divId w:val="203712911"/>
+          <w:divId w:val="1746872993"/>
           <w:cantSplit/>
         </w:trPr>
         <w:tc>
@@ -6366,7 +6572,7 @@
       </w:tr>
       <w:tr>
         <w:trPr>
-          <w:divId w:val="203712911"/>
+          <w:divId w:val="1746872993"/>
           <w:cantSplit/>
         </w:trPr>
         <w:tc>
@@ -6537,7 +6743,7 @@
       </w:tr>
       <w:tr>
         <w:trPr>
-          <w:divId w:val="203712911"/>
+          <w:divId w:val="1746872993"/>
           <w:cantSplit/>
         </w:trPr>
         <w:tc>
@@ -6708,7 +6914,7 @@
       </w:tr>
       <w:tr>
         <w:trPr>
-          <w:divId w:val="203712911"/>
+          <w:divId w:val="1746872993"/>
           <w:cantSplit/>
         </w:trPr>
         <w:tc>
@@ -6879,7 +7085,7 @@
       </w:tr>
       <w:tr>
         <w:trPr>
-          <w:divId w:val="203712911"/>
+          <w:divId w:val="1746872993"/>
           <w:cantSplit/>
         </w:trPr>
         <w:tc>
@@ -7050,7 +7256,7 @@
       </w:tr>
       <w:tr>
         <w:trPr>
-          <w:divId w:val="203712911"/>
+          <w:divId w:val="1746872993"/>
           <w:cantSplit/>
         </w:trPr>
         <w:tc>
@@ -7221,7 +7427,7 @@
       </w:tr>
       <w:tr>
         <w:trPr>
-          <w:divId w:val="203712911"/>
+          <w:divId w:val="1746872993"/>
           <w:cantSplit/>
         </w:trPr>
         <w:tc>
@@ -7392,7 +7598,7 @@
       </w:tr>
       <w:tr>
         <w:trPr>
-          <w:divId w:val="203712911"/>
+          <w:divId w:val="1746872993"/>
           <w:cantSplit/>
         </w:trPr>
         <w:tc>
@@ -7563,7 +7769,7 @@
       </w:tr>
       <w:tr>
         <w:trPr>
-          <w:divId w:val="203712911"/>
+          <w:divId w:val="1746872993"/>
           <w:cantSplit/>
         </w:trPr>
         <w:tc>
@@ -7734,7 +7940,7 @@
       </w:tr>
       <w:tr>
         <w:trPr>
-          <w:divId w:val="203712911"/>
+          <w:divId w:val="1746872993"/>
           <w:cantSplit/>
         </w:trPr>
         <w:tc>
@@ -7921,8 +8127,8 @@
           <w:rFonts w:eastAsia="Times New Roman"/>
           <w:noProof/>
         </w:rPr>
-        <w:pict w14:anchorId="477EA699">
-          <v:rect id="_x0000_i1037" alt="" style="width:468pt;height:.05pt;mso-width-percent:0;mso-height-percent:0;mso-width-percent:0;mso-height-percent:0" o:hralign="center" o:hrstd="t" o:hr="t" fillcolor="#a0a0a0" stroked="f"/>
+        <w:pict w14:anchorId="7F8958DA">
+          <v:rect id="_x0000_i1032" alt="" style="width:468pt;height:.05pt;mso-width-percent:0;mso-height-percent:0;mso-width-percent:0;mso-height-percent:0" o:hralign="center" o:hrstd="t" o:hr="t" fillcolor="#a0a0a0" stroked="f"/>
         </w:pict>
       </w:r>
     </w:p>
@@ -7981,7 +8187,7 @@
       </w:tblGrid>
       <w:tr>
         <w:trPr>
-          <w:divId w:val="1478958951"/>
+          <w:divId w:val="1228108005"/>
         </w:trPr>
         <w:tc>
           <w:tcPr>
@@ -8231,7 +8437,7 @@
       </w:tr>
       <w:tr>
         <w:trPr>
-          <w:divId w:val="1478958951"/>
+          <w:divId w:val="1228108005"/>
           <w:cantSplit/>
         </w:trPr>
         <w:tc>
@@ -8429,7 +8635,7 @@
       </w:tr>
       <w:tr>
         <w:trPr>
-          <w:divId w:val="1478958951"/>
+          <w:divId w:val="1228108005"/>
           <w:cantSplit/>
         </w:trPr>
         <w:tc>
@@ -8627,7 +8833,7 @@
       </w:tr>
       <w:tr>
         <w:trPr>
-          <w:divId w:val="1478958951"/>
+          <w:divId w:val="1228108005"/>
           <w:cantSplit/>
         </w:trPr>
         <w:tc>
@@ -8656,7 +8862,7 @@
               <w:rPr>
                 <w:rStyle w:val="Strong"/>
               </w:rPr>
-              <w:t>Approve release scope</w:t>
+              <w:t>Approve and control release scope</w:t>
             </w:r>
           </w:p>
         </w:tc>
@@ -8825,7 +9031,7 @@
       </w:tr>
       <w:tr>
         <w:trPr>
-          <w:divId w:val="1478958951"/>
+          <w:divId w:val="1228108005"/>
           <w:cantSplit/>
         </w:trPr>
         <w:tc>
@@ -8964,7 +9170,7 @@
               <w:pStyle w:val="NormalWeb"/>
             </w:pPr>
             <w:r>
-              <w:t>I</w:t>
+              <w:t>C</w:t>
             </w:r>
           </w:p>
         </w:tc>
@@ -9025,7 +9231,7 @@
       </w:tr>
       <w:tr>
         <w:trPr>
-          <w:divId w:val="1478958951"/>
+          <w:divId w:val="1228108005"/>
           <w:cantSplit/>
         </w:trPr>
         <w:tc>
@@ -9223,7 +9429,7 @@
       </w:tr>
       <w:tr>
         <w:trPr>
-          <w:divId w:val="1478958951"/>
+          <w:divId w:val="1228108005"/>
           <w:cantSplit/>
         </w:trPr>
         <w:tc>
@@ -9421,7 +9627,7 @@
       </w:tr>
       <w:tr>
         <w:trPr>
-          <w:divId w:val="1478958951"/>
+          <w:divId w:val="1228108005"/>
           <w:cantSplit/>
         </w:trPr>
         <w:tc>
@@ -9619,7 +9825,7 @@
       </w:tr>
       <w:tr>
         <w:trPr>
-          <w:divId w:val="1478958951"/>
+          <w:divId w:val="1228108005"/>
           <w:cantSplit/>
         </w:trPr>
         <w:tc>
@@ -9833,8 +10039,8 @@
           <w:rFonts w:eastAsia="Times New Roman"/>
           <w:noProof/>
         </w:rPr>
-        <w:pict w14:anchorId="40F65F09">
-          <v:rect id="_x0000_i1036" alt="" style="width:468pt;height:.05pt;mso-width-percent:0;mso-height-percent:0;mso-width-percent:0;mso-height-percent:0" o:hralign="center" o:hrstd="t" o:hr="t" fillcolor="#a0a0a0" stroked="f"/>
+        <w:pict w14:anchorId="7222BA63">
+          <v:rect id="_x0000_i1033" alt="" style="width:468pt;height:.05pt;mso-width-percent:0;mso-height-percent:0;mso-width-percent:0;mso-height-percent:0" o:hralign="center" o:hrstd="t" o:hr="t" fillcolor="#a0a0a0" stroked="f"/>
         </w:pict>
       </w:r>
     </w:p>
@@ -9893,7 +10099,7 @@
       </w:tblGrid>
       <w:tr>
         <w:trPr>
-          <w:divId w:val="454914129"/>
+          <w:divId w:val="582222670"/>
         </w:trPr>
         <w:tc>
           <w:tcPr>
@@ -10143,7 +10349,7 @@
       </w:tr>
       <w:tr>
         <w:trPr>
-          <w:divId w:val="454914129"/>
+          <w:divId w:val="582222670"/>
           <w:cantSplit/>
         </w:trPr>
         <w:tc>
@@ -10280,7 +10486,7 @@
               <w:pStyle w:val="NormalWeb"/>
             </w:pPr>
             <w:r>
-              <w:t>I</w:t>
+              <w:t>C</w:t>
             </w:r>
           </w:p>
         </w:tc>
@@ -10341,7 +10547,7 @@
       </w:tr>
       <w:tr>
         <w:trPr>
-          <w:divId w:val="454914129"/>
+          <w:divId w:val="582222670"/>
           <w:cantSplit/>
         </w:trPr>
         <w:tc>
@@ -10539,7 +10745,7 @@
       </w:tr>
       <w:tr>
         <w:trPr>
-          <w:divId w:val="454914129"/>
+          <w:divId w:val="582222670"/>
           <w:cantSplit/>
         </w:trPr>
         <w:tc>
@@ -10737,7 +10943,7 @@
       </w:tr>
       <w:tr>
         <w:trPr>
-          <w:divId w:val="454914129"/>
+          <w:divId w:val="582222670"/>
           <w:cantSplit/>
         </w:trPr>
         <w:tc>
@@ -10935,7 +11141,7 @@
       </w:tr>
       <w:tr>
         <w:trPr>
-          <w:divId w:val="454914129"/>
+          <w:divId w:val="582222670"/>
           <w:cantSplit/>
         </w:trPr>
         <w:tc>
@@ -11133,7 +11339,7 @@
       </w:tr>
       <w:tr>
         <w:trPr>
-          <w:divId w:val="454914129"/>
+          <w:divId w:val="582222670"/>
           <w:cantSplit/>
         </w:trPr>
         <w:tc>
@@ -11347,8 +11553,8 @@
           <w:rFonts w:eastAsia="Times New Roman"/>
           <w:noProof/>
         </w:rPr>
-        <w:pict w14:anchorId="44668DBB">
-          <v:rect id="_x0000_i1035" alt="" style="width:468pt;height:.05pt;mso-width-percent:0;mso-height-percent:0;mso-width-percent:0;mso-height-percent:0" o:hralign="center" o:hrstd="t" o:hr="t" fillcolor="#a0a0a0" stroked="f"/>
+        <w:pict w14:anchorId="1D9B1F02">
+          <v:rect id="_x0000_i1034" alt="" style="width:468pt;height:.05pt;mso-width-percent:0;mso-height-percent:0;mso-width-percent:0;mso-height-percent:0" o:hralign="center" o:hrstd="t" o:hr="t" fillcolor="#a0a0a0" stroked="f"/>
         </w:pict>
       </w:r>
     </w:p>
@@ -11363,7 +11569,7 @@
         <w:rPr>
           <w:rFonts w:eastAsia="Times New Roman"/>
         </w:rPr>
-        <w:t>7. Quality &amp; Risk Management</w:t>
+        <w:t>6. Quality &amp; Risk Management</w:t>
       </w:r>
     </w:p>
     <w:tbl>
@@ -11393,7 +11599,7 @@
       </w:tblGrid>
       <w:tr>
         <w:trPr>
-          <w:divId w:val="1986465982"/>
+          <w:divId w:val="1159887524"/>
         </w:trPr>
         <w:tc>
           <w:tcPr>
@@ -11608,7 +11814,7 @@
       </w:tr>
       <w:tr>
         <w:trPr>
-          <w:divId w:val="1986465982"/>
+          <w:divId w:val="1159887524"/>
           <w:cantSplit/>
         </w:trPr>
         <w:tc>
@@ -11779,7 +11985,7 @@
       </w:tr>
       <w:tr>
         <w:trPr>
-          <w:divId w:val="1986465982"/>
+          <w:divId w:val="1159887524"/>
           <w:cantSplit/>
         </w:trPr>
         <w:tc>
@@ -11950,7 +12156,7 @@
       </w:tr>
       <w:tr>
         <w:trPr>
-          <w:divId w:val="1986465982"/>
+          <w:divId w:val="1159887524"/>
           <w:cantSplit/>
         </w:trPr>
         <w:tc>
@@ -12122,7 +12328,7 @@
     </w:tbl>
     <w:p>
       <w:pPr>
-        <w:divId w:val="1986465982"/>
+        <w:divId w:val="1159887524"/>
         <w:rPr>
           <w:rFonts w:eastAsia="Times New Roman"/>
         </w:rPr>
@@ -12141,9 +12347,9 @@
 <file path=word/numbering.xml><?xml version="1.0" encoding="utf-8"?>
 <w:numbering xmlns:wpc="http://schemas.microsoft.com/office/word/2010/wordprocessingCanvas" xmlns:cx="http://schemas.microsoft.com/office/drawing/2014/chartex" xmlns:cx1="http://schemas.microsoft.com/office/drawing/2015/9/8/chartex" xmlns:cx2="http://schemas.microsoft.com/office/drawing/2015/10/21/chartex" xmlns:cx3="http://schemas.microsoft.com/office/drawing/2016/5/9/chartex" xmlns:cx4="http://schemas.microsoft.com/office/drawing/2016/5/10/chartex" xmlns:cx5="http://schemas.microsoft.com/office/drawing/2016/5/11/chartex" xmlns:cx6="http://schemas.microsoft.com/office/drawing/2016/5/12/chartex" xmlns:cx7="http://schemas.microsoft.com/office/drawing/2016/5/13/chartex" xmlns:cx8="http://schemas.microsoft.com/office/drawing/2016/5/14/chartex" xmlns:mc="http://schemas.openxmlformats.org/markup-compatibility/2006" xmlns:aink="http://schemas.microsoft.com/office/drawing/2016/ink" xmlns:am3d="http://schemas.microsoft.com/office/drawing/2017/model3d" xmlns:o="urn:schemas-microsoft-com:office:office" xmlns:oel="http://schemas.microsoft.com/office/2019/extlst" xmlns:r="http://schemas.openxmlformats.org/officeDocument/2006/relationships" xmlns:m="http://schemas.openxmlformats.org/officeDocument/2006/math" xmlns:v="urn:schemas-microsoft-com:vml" xmlns:wp14="http://schemas.microsoft.com/office/word/2010/wordprocessingDrawing" xmlns:wp="http://schemas.openxmlformats.org/drawingml/2006/wordprocessingDrawing" xmlns:w10="urn:schemas-microsoft-com:office:word" xmlns:w="http://schemas.openxmlformats.org/wordprocessingml/2006/main" xmlns:w14="http://schemas.microsoft.com/office/word/2010/wordml" xmlns:w15="http://schemas.microsoft.com/office/word/2012/wordml" xmlns:w16cex="http://schemas.microsoft.com/office/word/2018/wordml/cex" xmlns:w16cid="http://schemas.microsoft.com/office/word/2016/wordml/cid" xmlns:w16="http://schemas.microsoft.com/office/word/2018/wordml" xmlns:w16du="http://schemas.microsoft.com/office/word/2023/wordml/word16du" xmlns:w16sdtdh="http://schemas.microsoft.com/office/word/2020/wordml/sdtdatahash" xmlns:w16sdtfl="http://schemas.microsoft.com/office/word/2024/wordml/sdtformatlock" xmlns:w16se="http://schemas.microsoft.com/office/word/2015/wordml/symex" xmlns:wpg="http://schemas.microsoft.com/office/word/2010/wordprocessingGroup" xmlns:wpi="http://schemas.microsoft.com/office/word/2010/wordprocessingInk" xmlns:wne="http://schemas.microsoft.com/office/word/2006/wordml" xmlns:wps="http://schemas.microsoft.com/office/word/2010/wordprocessingShape" mc:Ignorable="w14 w15 w16se w16cid w16 w16cex w16sdtdh w16sdtfl w16du wp14">
   <w:abstractNum w:abstractNumId="0" w15:restartNumberingAfterBreak="0">
-    <w:nsid w:val="1D5A29F5"/>
+    <w:nsid w:val="12A73965"/>
     <w:multiLevelType w:val="multilevel"/>
-    <w:tmpl w:val="BDB67F5E"/>
+    <w:tmpl w:val="41863AD8"/>
     <w:lvl w:ilvl="0">
       <w:start w:val="1"/>
       <w:numFmt w:val="bullet"/>
@@ -12290,9 +12496,271 @@
     </w:lvl>
   </w:abstractNum>
   <w:abstractNum w:abstractNumId="1" w15:restartNumberingAfterBreak="0">
-    <w:nsid w:val="275F0F73"/>
+    <w:nsid w:val="19021FC7"/>
     <w:multiLevelType w:val="multilevel"/>
-    <w:tmpl w:val="CB3A26FE"/>
+    <w:tmpl w:val="BCBE515A"/>
+    <w:lvl w:ilvl="0">
+      <w:start w:val="1"/>
+      <w:numFmt w:val="decimal"/>
+      <w:lvlText w:val="%1."/>
+      <w:lvlJc w:val="left"/>
+      <w:pPr>
+        <w:tabs>
+          <w:tab w:val="num" w:pos="720"/>
+        </w:tabs>
+        <w:ind w:left="720" w:hanging="360"/>
+      </w:pPr>
+    </w:lvl>
+    <w:lvl w:ilvl="1">
+      <w:start w:val="1"/>
+      <w:numFmt w:val="decimal"/>
+      <w:lvlText w:val="%2."/>
+      <w:lvlJc w:val="left"/>
+      <w:pPr>
+        <w:tabs>
+          <w:tab w:val="num" w:pos="1440"/>
+        </w:tabs>
+        <w:ind w:left="1440" w:hanging="360"/>
+      </w:pPr>
+    </w:lvl>
+    <w:lvl w:ilvl="2" w:tentative="1">
+      <w:start w:val="1"/>
+      <w:numFmt w:val="decimal"/>
+      <w:lvlText w:val="%3."/>
+      <w:lvlJc w:val="left"/>
+      <w:pPr>
+        <w:tabs>
+          <w:tab w:val="num" w:pos="2160"/>
+        </w:tabs>
+        <w:ind w:left="2160" w:hanging="360"/>
+      </w:pPr>
+    </w:lvl>
+    <w:lvl w:ilvl="3" w:tentative="1">
+      <w:start w:val="1"/>
+      <w:numFmt w:val="decimal"/>
+      <w:lvlText w:val="%4."/>
+      <w:lvlJc w:val="left"/>
+      <w:pPr>
+        <w:tabs>
+          <w:tab w:val="num" w:pos="2880"/>
+        </w:tabs>
+        <w:ind w:left="2880" w:hanging="360"/>
+      </w:pPr>
+    </w:lvl>
+    <w:lvl w:ilvl="4" w:tentative="1">
+      <w:start w:val="1"/>
+      <w:numFmt w:val="decimal"/>
+      <w:lvlText w:val="%5."/>
+      <w:lvlJc w:val="left"/>
+      <w:pPr>
+        <w:tabs>
+          <w:tab w:val="num" w:pos="3600"/>
+        </w:tabs>
+        <w:ind w:left="3600" w:hanging="360"/>
+      </w:pPr>
+    </w:lvl>
+    <w:lvl w:ilvl="5" w:tentative="1">
+      <w:start w:val="1"/>
+      <w:numFmt w:val="decimal"/>
+      <w:lvlText w:val="%6."/>
+      <w:lvlJc w:val="left"/>
+      <w:pPr>
+        <w:tabs>
+          <w:tab w:val="num" w:pos="4320"/>
+        </w:tabs>
+        <w:ind w:left="4320" w:hanging="360"/>
+      </w:pPr>
+    </w:lvl>
+    <w:lvl w:ilvl="6" w:tentative="1">
+      <w:start w:val="1"/>
+      <w:numFmt w:val="decimal"/>
+      <w:lvlText w:val="%7."/>
+      <w:lvlJc w:val="left"/>
+      <w:pPr>
+        <w:tabs>
+          <w:tab w:val="num" w:pos="5040"/>
+        </w:tabs>
+        <w:ind w:left="5040" w:hanging="360"/>
+      </w:pPr>
+    </w:lvl>
+    <w:lvl w:ilvl="7" w:tentative="1">
+      <w:start w:val="1"/>
+      <w:numFmt w:val="decimal"/>
+      <w:lvlText w:val="%8."/>
+      <w:lvlJc w:val="left"/>
+      <w:pPr>
+        <w:tabs>
+          <w:tab w:val="num" w:pos="5760"/>
+        </w:tabs>
+        <w:ind w:left="5760" w:hanging="360"/>
+      </w:pPr>
+    </w:lvl>
+    <w:lvl w:ilvl="8" w:tentative="1">
+      <w:start w:val="1"/>
+      <w:numFmt w:val="decimal"/>
+      <w:lvlText w:val="%9."/>
+      <w:lvlJc w:val="left"/>
+      <w:pPr>
+        <w:tabs>
+          <w:tab w:val="num" w:pos="6480"/>
+        </w:tabs>
+        <w:ind w:left="6480" w:hanging="360"/>
+      </w:pPr>
+    </w:lvl>
+  </w:abstractNum>
+  <w:abstractNum w:abstractNumId="2" w15:restartNumberingAfterBreak="0">
+    <w:nsid w:val="1FF11973"/>
+    <w:multiLevelType w:val="multilevel"/>
+    <w:tmpl w:val="22101170"/>
+    <w:lvl w:ilvl="0">
+      <w:start w:val="1"/>
+      <w:numFmt w:val="bullet"/>
+      <w:lvlText w:val=""/>
+      <w:lvlJc w:val="left"/>
+      <w:pPr>
+        <w:tabs>
+          <w:tab w:val="num" w:pos="720"/>
+        </w:tabs>
+        <w:ind w:left="720" w:hanging="360"/>
+      </w:pPr>
+      <w:rPr>
+        <w:rFonts w:ascii="Symbol" w:hAnsi="Symbol" w:hint="default"/>
+        <w:sz w:val="20"/>
+      </w:rPr>
+    </w:lvl>
+    <w:lvl w:ilvl="1">
+      <w:start w:val="1"/>
+      <w:numFmt w:val="bullet"/>
+      <w:lvlText w:val="o"/>
+      <w:lvlJc w:val="left"/>
+      <w:pPr>
+        <w:tabs>
+          <w:tab w:val="num" w:pos="1440"/>
+        </w:tabs>
+        <w:ind w:left="1440" w:hanging="360"/>
+      </w:pPr>
+      <w:rPr>
+        <w:rFonts w:ascii="Courier New" w:hAnsi="Courier New" w:hint="default"/>
+        <w:sz w:val="20"/>
+      </w:rPr>
+    </w:lvl>
+    <w:lvl w:ilvl="2">
+      <w:start w:val="1"/>
+      <w:numFmt w:val="bullet"/>
+      <w:lvlText w:val=""/>
+      <w:lvlJc w:val="left"/>
+      <w:pPr>
+        <w:tabs>
+          <w:tab w:val="num" w:pos="2160"/>
+        </w:tabs>
+        <w:ind w:left="2160" w:hanging="360"/>
+      </w:pPr>
+      <w:rPr>
+        <w:rFonts w:ascii="Wingdings" w:hAnsi="Wingdings" w:hint="default"/>
+        <w:sz w:val="20"/>
+      </w:rPr>
+    </w:lvl>
+    <w:lvl w:ilvl="3" w:tentative="1">
+      <w:start w:val="1"/>
+      <w:numFmt w:val="bullet"/>
+      <w:lvlText w:val=""/>
+      <w:lvlJc w:val="left"/>
+      <w:pPr>
+        <w:tabs>
+          <w:tab w:val="num" w:pos="2880"/>
+        </w:tabs>
+        <w:ind w:left="2880" w:hanging="360"/>
+      </w:pPr>
+      <w:rPr>
+        <w:rFonts w:ascii="Wingdings" w:hAnsi="Wingdings" w:hint="default"/>
+        <w:sz w:val="20"/>
+      </w:rPr>
+    </w:lvl>
+    <w:lvl w:ilvl="4" w:tentative="1">
+      <w:start w:val="1"/>
+      <w:numFmt w:val="bullet"/>
+      <w:lvlText w:val=""/>
+      <w:lvlJc w:val="left"/>
+      <w:pPr>
+        <w:tabs>
+          <w:tab w:val="num" w:pos="3600"/>
+        </w:tabs>
+        <w:ind w:left="3600" w:hanging="360"/>
+      </w:pPr>
+      <w:rPr>
+        <w:rFonts w:ascii="Wingdings" w:hAnsi="Wingdings" w:hint="default"/>
+        <w:sz w:val="20"/>
+      </w:rPr>
+    </w:lvl>
+    <w:lvl w:ilvl="5" w:tentative="1">
+      <w:start w:val="1"/>
+      <w:numFmt w:val="bullet"/>
+      <w:lvlText w:val=""/>
+      <w:lvlJc w:val="left"/>
+      <w:pPr>
+        <w:tabs>
+          <w:tab w:val="num" w:pos="4320"/>
+        </w:tabs>
+        <w:ind w:left="4320" w:hanging="360"/>
+      </w:pPr>
+      <w:rPr>
+        <w:rFonts w:ascii="Wingdings" w:hAnsi="Wingdings" w:hint="default"/>
+        <w:sz w:val="20"/>
+      </w:rPr>
+    </w:lvl>
+    <w:lvl w:ilvl="6" w:tentative="1">
+      <w:start w:val="1"/>
+      <w:numFmt w:val="bullet"/>
+      <w:lvlText w:val=""/>
+      <w:lvlJc w:val="left"/>
+      <w:pPr>
+        <w:tabs>
+          <w:tab w:val="num" w:pos="5040"/>
+        </w:tabs>
+        <w:ind w:left="5040" w:hanging="360"/>
+      </w:pPr>
+      <w:rPr>
+        <w:rFonts w:ascii="Wingdings" w:hAnsi="Wingdings" w:hint="default"/>
+        <w:sz w:val="20"/>
+      </w:rPr>
+    </w:lvl>
+    <w:lvl w:ilvl="7" w:tentative="1">
+      <w:start w:val="1"/>
+      <w:numFmt w:val="bullet"/>
+      <w:lvlText w:val=""/>
+      <w:lvlJc w:val="left"/>
+      <w:pPr>
+        <w:tabs>
+          <w:tab w:val="num" w:pos="5760"/>
+        </w:tabs>
+        <w:ind w:left="5760" w:hanging="360"/>
+      </w:pPr>
+      <w:rPr>
+        <w:rFonts w:ascii="Wingdings" w:hAnsi="Wingdings" w:hint="default"/>
+        <w:sz w:val="20"/>
+      </w:rPr>
+    </w:lvl>
+    <w:lvl w:ilvl="8" w:tentative="1">
+      <w:start w:val="1"/>
+      <w:numFmt w:val="bullet"/>
+      <w:lvlText w:val=""/>
+      <w:lvlJc w:val="left"/>
+      <w:pPr>
+        <w:tabs>
+          <w:tab w:val="num" w:pos="6480"/>
+        </w:tabs>
+        <w:ind w:left="6480" w:hanging="360"/>
+      </w:pPr>
+      <w:rPr>
+        <w:rFonts w:ascii="Wingdings" w:hAnsi="Wingdings" w:hint="default"/>
+        <w:sz w:val="20"/>
+      </w:rPr>
+    </w:lvl>
+  </w:abstractNum>
+  <w:abstractNum w:abstractNumId="3" w15:restartNumberingAfterBreak="0">
+    <w:nsid w:val="35083BA4"/>
+    <w:multiLevelType w:val="multilevel"/>
+    <w:tmpl w:val="6D223A56"/>
     <w:lvl w:ilvl="0">
       <w:start w:val="1"/>
       <w:numFmt w:val="bullet"/>
@@ -12438,10 +12906,10 @@
       </w:rPr>
     </w:lvl>
   </w:abstractNum>
-  <w:abstractNum w:abstractNumId="2" w15:restartNumberingAfterBreak="0">
-    <w:nsid w:val="318A485A"/>
+  <w:abstractNum w:abstractNumId="4" w15:restartNumberingAfterBreak="0">
+    <w:nsid w:val="5642666E"/>
     <w:multiLevelType w:val="multilevel"/>
-    <w:tmpl w:val="B2224FF8"/>
+    <w:tmpl w:val="AE64A450"/>
     <w:lvl w:ilvl="0">
       <w:start w:val="1"/>
       <w:numFmt w:val="decimal"/>
@@ -12454,7 +12922,7 @@
         <w:ind w:left="720" w:hanging="360"/>
       </w:pPr>
     </w:lvl>
-    <w:lvl w:ilvl="1" w:tentative="1">
+    <w:lvl w:ilvl="1">
       <w:start w:val="1"/>
       <w:numFmt w:val="decimal"/>
       <w:lvlText w:val="%2."/>
@@ -12551,236 +13019,10 @@
       </w:pPr>
     </w:lvl>
   </w:abstractNum>
-  <w:abstractNum w:abstractNumId="3" w15:restartNumberingAfterBreak="0">
-    <w:nsid w:val="3250624E"/>
+  <w:abstractNum w:abstractNumId="5" w15:restartNumberingAfterBreak="0">
+    <w:nsid w:val="64042FBF"/>
     <w:multiLevelType w:val="multilevel"/>
-    <w:tmpl w:val="15BC3348"/>
-    <w:lvl w:ilvl="0">
-      <w:start w:val="1"/>
-      <w:numFmt w:val="decimal"/>
-      <w:lvlText w:val="%1."/>
-      <w:lvlJc w:val="left"/>
-      <w:pPr>
-        <w:tabs>
-          <w:tab w:val="num" w:pos="720"/>
-        </w:tabs>
-        <w:ind w:left="720" w:hanging="360"/>
-      </w:pPr>
-    </w:lvl>
-    <w:lvl w:ilvl="1">
-      <w:start w:val="1"/>
-      <w:numFmt w:val="decimal"/>
-      <w:lvlText w:val="%2."/>
-      <w:lvlJc w:val="left"/>
-      <w:pPr>
-        <w:tabs>
-          <w:tab w:val="num" w:pos="1440"/>
-        </w:tabs>
-        <w:ind w:left="1440" w:hanging="360"/>
-      </w:pPr>
-    </w:lvl>
-    <w:lvl w:ilvl="2" w:tentative="1">
-      <w:start w:val="1"/>
-      <w:numFmt w:val="decimal"/>
-      <w:lvlText w:val="%3."/>
-      <w:lvlJc w:val="left"/>
-      <w:pPr>
-        <w:tabs>
-          <w:tab w:val="num" w:pos="2160"/>
-        </w:tabs>
-        <w:ind w:left="2160" w:hanging="360"/>
-      </w:pPr>
-    </w:lvl>
-    <w:lvl w:ilvl="3" w:tentative="1">
-      <w:start w:val="1"/>
-      <w:numFmt w:val="decimal"/>
-      <w:lvlText w:val="%4."/>
-      <w:lvlJc w:val="left"/>
-      <w:pPr>
-        <w:tabs>
-          <w:tab w:val="num" w:pos="2880"/>
-        </w:tabs>
-        <w:ind w:left="2880" w:hanging="360"/>
-      </w:pPr>
-    </w:lvl>
-    <w:lvl w:ilvl="4" w:tentative="1">
-      <w:start w:val="1"/>
-      <w:numFmt w:val="decimal"/>
-      <w:lvlText w:val="%5."/>
-      <w:lvlJc w:val="left"/>
-      <w:pPr>
-        <w:tabs>
-          <w:tab w:val="num" w:pos="3600"/>
-        </w:tabs>
-        <w:ind w:left="3600" w:hanging="360"/>
-      </w:pPr>
-    </w:lvl>
-    <w:lvl w:ilvl="5" w:tentative="1">
-      <w:start w:val="1"/>
-      <w:numFmt w:val="decimal"/>
-      <w:lvlText w:val="%6."/>
-      <w:lvlJc w:val="left"/>
-      <w:pPr>
-        <w:tabs>
-          <w:tab w:val="num" w:pos="4320"/>
-        </w:tabs>
-        <w:ind w:left="4320" w:hanging="360"/>
-      </w:pPr>
-    </w:lvl>
-    <w:lvl w:ilvl="6" w:tentative="1">
-      <w:start w:val="1"/>
-      <w:numFmt w:val="decimal"/>
-      <w:lvlText w:val="%7."/>
-      <w:lvlJc w:val="left"/>
-      <w:pPr>
-        <w:tabs>
-          <w:tab w:val="num" w:pos="5040"/>
-        </w:tabs>
-        <w:ind w:left="5040" w:hanging="360"/>
-      </w:pPr>
-    </w:lvl>
-    <w:lvl w:ilvl="7" w:tentative="1">
-      <w:start w:val="1"/>
-      <w:numFmt w:val="decimal"/>
-      <w:lvlText w:val="%8."/>
-      <w:lvlJc w:val="left"/>
-      <w:pPr>
-        <w:tabs>
-          <w:tab w:val="num" w:pos="5760"/>
-        </w:tabs>
-        <w:ind w:left="5760" w:hanging="360"/>
-      </w:pPr>
-    </w:lvl>
-    <w:lvl w:ilvl="8" w:tentative="1">
-      <w:start w:val="1"/>
-      <w:numFmt w:val="decimal"/>
-      <w:lvlText w:val="%9."/>
-      <w:lvlJc w:val="left"/>
-      <w:pPr>
-        <w:tabs>
-          <w:tab w:val="num" w:pos="6480"/>
-        </w:tabs>
-        <w:ind w:left="6480" w:hanging="360"/>
-      </w:pPr>
-    </w:lvl>
-  </w:abstractNum>
-  <w:abstractNum w:abstractNumId="4" w15:restartNumberingAfterBreak="0">
-    <w:nsid w:val="55E901C9"/>
-    <w:multiLevelType w:val="multilevel"/>
-    <w:tmpl w:val="58F874B8"/>
-    <w:lvl w:ilvl="0">
-      <w:start w:val="1"/>
-      <w:numFmt w:val="decimal"/>
-      <w:lvlText w:val="%1."/>
-      <w:lvlJc w:val="left"/>
-      <w:pPr>
-        <w:tabs>
-          <w:tab w:val="num" w:pos="720"/>
-        </w:tabs>
-        <w:ind w:left="720" w:hanging="360"/>
-      </w:pPr>
-    </w:lvl>
-    <w:lvl w:ilvl="1">
-      <w:start w:val="1"/>
-      <w:numFmt w:val="decimal"/>
-      <w:lvlText w:val="%2."/>
-      <w:lvlJc w:val="left"/>
-      <w:pPr>
-        <w:tabs>
-          <w:tab w:val="num" w:pos="1440"/>
-        </w:tabs>
-        <w:ind w:left="1440" w:hanging="360"/>
-      </w:pPr>
-    </w:lvl>
-    <w:lvl w:ilvl="2" w:tentative="1">
-      <w:start w:val="1"/>
-      <w:numFmt w:val="decimal"/>
-      <w:lvlText w:val="%3."/>
-      <w:lvlJc w:val="left"/>
-      <w:pPr>
-        <w:tabs>
-          <w:tab w:val="num" w:pos="2160"/>
-        </w:tabs>
-        <w:ind w:left="2160" w:hanging="360"/>
-      </w:pPr>
-    </w:lvl>
-    <w:lvl w:ilvl="3" w:tentative="1">
-      <w:start w:val="1"/>
-      <w:numFmt w:val="decimal"/>
-      <w:lvlText w:val="%4."/>
-      <w:lvlJc w:val="left"/>
-      <w:pPr>
-        <w:tabs>
-          <w:tab w:val="num" w:pos="2880"/>
-        </w:tabs>
-        <w:ind w:left="2880" w:hanging="360"/>
-      </w:pPr>
-    </w:lvl>
-    <w:lvl w:ilvl="4" w:tentative="1">
-      <w:start w:val="1"/>
-      <w:numFmt w:val="decimal"/>
-      <w:lvlText w:val="%5."/>
-      <w:lvlJc w:val="left"/>
-      <w:pPr>
-        <w:tabs>
-          <w:tab w:val="num" w:pos="3600"/>
-        </w:tabs>
-        <w:ind w:left="3600" w:hanging="360"/>
-      </w:pPr>
-    </w:lvl>
-    <w:lvl w:ilvl="5" w:tentative="1">
-      <w:start w:val="1"/>
-      <w:numFmt w:val="decimal"/>
-      <w:lvlText w:val="%6."/>
-      <w:lvlJc w:val="left"/>
-      <w:pPr>
-        <w:tabs>
-          <w:tab w:val="num" w:pos="4320"/>
-        </w:tabs>
-        <w:ind w:left="4320" w:hanging="360"/>
-      </w:pPr>
-    </w:lvl>
-    <w:lvl w:ilvl="6" w:tentative="1">
-      <w:start w:val="1"/>
-      <w:numFmt w:val="decimal"/>
-      <w:lvlText w:val="%7."/>
-      <w:lvlJc w:val="left"/>
-      <w:pPr>
-        <w:tabs>
-          <w:tab w:val="num" w:pos="5040"/>
-        </w:tabs>
-        <w:ind w:left="5040" w:hanging="360"/>
-      </w:pPr>
-    </w:lvl>
-    <w:lvl w:ilvl="7" w:tentative="1">
-      <w:start w:val="1"/>
-      <w:numFmt w:val="decimal"/>
-      <w:lvlText w:val="%8."/>
-      <w:lvlJc w:val="left"/>
-      <w:pPr>
-        <w:tabs>
-          <w:tab w:val="num" w:pos="5760"/>
-        </w:tabs>
-        <w:ind w:left="5760" w:hanging="360"/>
-      </w:pPr>
-    </w:lvl>
-    <w:lvl w:ilvl="8" w:tentative="1">
-      <w:start w:val="1"/>
-      <w:numFmt w:val="decimal"/>
-      <w:lvlText w:val="%9."/>
-      <w:lvlJc w:val="left"/>
-      <w:pPr>
-        <w:tabs>
-          <w:tab w:val="num" w:pos="6480"/>
-        </w:tabs>
-        <w:ind w:left="6480" w:hanging="360"/>
-      </w:pPr>
-    </w:lvl>
-  </w:abstractNum>
-  <w:abstractNum w:abstractNumId="5" w15:restartNumberingAfterBreak="0">
-    <w:nsid w:val="66726FC6"/>
-    <w:multiLevelType w:val="multilevel"/>
-    <w:tmpl w:val="C0621FB0"/>
+    <w:tmpl w:val="F9AAB532"/>
     <w:lvl w:ilvl="0">
       <w:start w:val="1"/>
       <w:numFmt w:val="bullet"/>
@@ -12927,9 +13169,122 @@
     </w:lvl>
   </w:abstractNum>
   <w:abstractNum w:abstractNumId="6" w15:restartNumberingAfterBreak="0">
-    <w:nsid w:val="6E2E2714"/>
+    <w:nsid w:val="689F78F6"/>
     <w:multiLevelType w:val="multilevel"/>
-    <w:tmpl w:val="E9C822EA"/>
+    <w:tmpl w:val="91307108"/>
+    <w:lvl w:ilvl="0">
+      <w:start w:val="1"/>
+      <w:numFmt w:val="decimal"/>
+      <w:lvlText w:val="%1."/>
+      <w:lvlJc w:val="left"/>
+      <w:pPr>
+        <w:tabs>
+          <w:tab w:val="num" w:pos="720"/>
+        </w:tabs>
+        <w:ind w:left="720" w:hanging="360"/>
+      </w:pPr>
+    </w:lvl>
+    <w:lvl w:ilvl="1" w:tentative="1">
+      <w:start w:val="1"/>
+      <w:numFmt w:val="decimal"/>
+      <w:lvlText w:val="%2."/>
+      <w:lvlJc w:val="left"/>
+      <w:pPr>
+        <w:tabs>
+          <w:tab w:val="num" w:pos="1440"/>
+        </w:tabs>
+        <w:ind w:left="1440" w:hanging="360"/>
+      </w:pPr>
+    </w:lvl>
+    <w:lvl w:ilvl="2" w:tentative="1">
+      <w:start w:val="1"/>
+      <w:numFmt w:val="decimal"/>
+      <w:lvlText w:val="%3."/>
+      <w:lvlJc w:val="left"/>
+      <w:pPr>
+        <w:tabs>
+          <w:tab w:val="num" w:pos="2160"/>
+        </w:tabs>
+        <w:ind w:left="2160" w:hanging="360"/>
+      </w:pPr>
+    </w:lvl>
+    <w:lvl w:ilvl="3" w:tentative="1">
+      <w:start w:val="1"/>
+      <w:numFmt w:val="decimal"/>
+      <w:lvlText w:val="%4."/>
+      <w:lvlJc w:val="left"/>
+      <w:pPr>
+        <w:tabs>
+          <w:tab w:val="num" w:pos="2880"/>
+        </w:tabs>
+        <w:ind w:left="2880" w:hanging="360"/>
+      </w:pPr>
+    </w:lvl>
+    <w:lvl w:ilvl="4" w:tentative="1">
+      <w:start w:val="1"/>
+      <w:numFmt w:val="decimal"/>
+      <w:lvlText w:val="%5."/>
+      <w:lvlJc w:val="left"/>
+      <w:pPr>
+        <w:tabs>
+          <w:tab w:val="num" w:pos="3600"/>
+        </w:tabs>
+        <w:ind w:left="3600" w:hanging="360"/>
+      </w:pPr>
+    </w:lvl>
+    <w:lvl w:ilvl="5" w:tentative="1">
+      <w:start w:val="1"/>
+      <w:numFmt w:val="decimal"/>
+      <w:lvlText w:val="%6."/>
+      <w:lvlJc w:val="left"/>
+      <w:pPr>
+        <w:tabs>
+          <w:tab w:val="num" w:pos="4320"/>
+        </w:tabs>
+        <w:ind w:left="4320" w:hanging="360"/>
+      </w:pPr>
+    </w:lvl>
+    <w:lvl w:ilvl="6" w:tentative="1">
+      <w:start w:val="1"/>
+      <w:numFmt w:val="decimal"/>
+      <w:lvlText w:val="%7."/>
+      <w:lvlJc w:val="left"/>
+      <w:pPr>
+        <w:tabs>
+          <w:tab w:val="num" w:pos="5040"/>
+        </w:tabs>
+        <w:ind w:left="5040" w:hanging="360"/>
+      </w:pPr>
+    </w:lvl>
+    <w:lvl w:ilvl="7" w:tentative="1">
+      <w:start w:val="1"/>
+      <w:numFmt w:val="decimal"/>
+      <w:lvlText w:val="%8."/>
+      <w:lvlJc w:val="left"/>
+      <w:pPr>
+        <w:tabs>
+          <w:tab w:val="num" w:pos="5760"/>
+        </w:tabs>
+        <w:ind w:left="5760" w:hanging="360"/>
+      </w:pPr>
+    </w:lvl>
+    <w:lvl w:ilvl="8" w:tentative="1">
+      <w:start w:val="1"/>
+      <w:numFmt w:val="decimal"/>
+      <w:lvlText w:val="%9."/>
+      <w:lvlJc w:val="left"/>
+      <w:pPr>
+        <w:tabs>
+          <w:tab w:val="num" w:pos="6480"/>
+        </w:tabs>
+        <w:ind w:left="6480" w:hanging="360"/>
+      </w:pPr>
+    </w:lvl>
+  </w:abstractNum>
+  <w:abstractNum w:abstractNumId="7" w15:restartNumberingAfterBreak="0">
+    <w:nsid w:val="6E3710E8"/>
+    <w:multiLevelType w:val="multilevel"/>
+    <w:tmpl w:val="89EA7BBE"/>
     <w:lvl w:ilvl="0">
       <w:start w:val="1"/>
       <w:numFmt w:val="bullet"/>
@@ -13075,10 +13430,10 @@
       </w:rPr>
     </w:lvl>
   </w:abstractNum>
-  <w:abstractNum w:abstractNumId="7" w15:restartNumberingAfterBreak="0">
-    <w:nsid w:val="7052494B"/>
+  <w:abstractNum w:abstractNumId="8" w15:restartNumberingAfterBreak="0">
+    <w:nsid w:val="74E7189B"/>
     <w:multiLevelType w:val="multilevel"/>
-    <w:tmpl w:val="FBEAE788"/>
+    <w:tmpl w:val="4C76A54C"/>
     <w:lvl w:ilvl="0">
       <w:start w:val="1"/>
       <w:numFmt w:val="decimal"/>
@@ -13188,181 +13543,32 @@
       </w:pPr>
     </w:lvl>
   </w:abstractNum>
-  <w:abstractNum w:abstractNumId="8" w15:restartNumberingAfterBreak="0">
-    <w:nsid w:val="7B2F084C"/>
-    <w:multiLevelType w:val="multilevel"/>
-    <w:tmpl w:val="6FB6189A"/>
-    <w:lvl w:ilvl="0">
-      <w:start w:val="1"/>
-      <w:numFmt w:val="bullet"/>
-      <w:lvlText w:val=""/>
-      <w:lvlJc w:val="left"/>
-      <w:pPr>
-        <w:tabs>
-          <w:tab w:val="num" w:pos="720"/>
-        </w:tabs>
-        <w:ind w:left="720" w:hanging="360"/>
-      </w:pPr>
-      <w:rPr>
-        <w:rFonts w:ascii="Symbol" w:hAnsi="Symbol" w:hint="default"/>
-        <w:sz w:val="20"/>
-      </w:rPr>
-    </w:lvl>
-    <w:lvl w:ilvl="1">
-      <w:start w:val="1"/>
-      <w:numFmt w:val="bullet"/>
-      <w:lvlText w:val="o"/>
-      <w:lvlJc w:val="left"/>
-      <w:pPr>
-        <w:tabs>
-          <w:tab w:val="num" w:pos="1440"/>
-        </w:tabs>
-        <w:ind w:left="1440" w:hanging="360"/>
-      </w:pPr>
-      <w:rPr>
-        <w:rFonts w:ascii="Courier New" w:hAnsi="Courier New" w:hint="default"/>
-        <w:sz w:val="20"/>
-      </w:rPr>
-    </w:lvl>
-    <w:lvl w:ilvl="2">
-      <w:start w:val="1"/>
-      <w:numFmt w:val="bullet"/>
-      <w:lvlText w:val=""/>
-      <w:lvlJc w:val="left"/>
-      <w:pPr>
-        <w:tabs>
-          <w:tab w:val="num" w:pos="2160"/>
-        </w:tabs>
-        <w:ind w:left="2160" w:hanging="360"/>
-      </w:pPr>
-      <w:rPr>
-        <w:rFonts w:ascii="Wingdings" w:hAnsi="Wingdings" w:hint="default"/>
-        <w:sz w:val="20"/>
-      </w:rPr>
-    </w:lvl>
-    <w:lvl w:ilvl="3" w:tentative="1">
-      <w:start w:val="1"/>
-      <w:numFmt w:val="bullet"/>
-      <w:lvlText w:val=""/>
-      <w:lvlJc w:val="left"/>
-      <w:pPr>
-        <w:tabs>
-          <w:tab w:val="num" w:pos="2880"/>
-        </w:tabs>
-        <w:ind w:left="2880" w:hanging="360"/>
-      </w:pPr>
-      <w:rPr>
-        <w:rFonts w:ascii="Wingdings" w:hAnsi="Wingdings" w:hint="default"/>
-        <w:sz w:val="20"/>
-      </w:rPr>
-    </w:lvl>
-    <w:lvl w:ilvl="4" w:tentative="1">
-      <w:start w:val="1"/>
-      <w:numFmt w:val="bullet"/>
-      <w:lvlText w:val=""/>
-      <w:lvlJc w:val="left"/>
-      <w:pPr>
-        <w:tabs>
-          <w:tab w:val="num" w:pos="3600"/>
-        </w:tabs>
-        <w:ind w:left="3600" w:hanging="360"/>
-      </w:pPr>
-      <w:rPr>
-        <w:rFonts w:ascii="Wingdings" w:hAnsi="Wingdings" w:hint="default"/>
-        <w:sz w:val="20"/>
-      </w:rPr>
-    </w:lvl>
-    <w:lvl w:ilvl="5" w:tentative="1">
-      <w:start w:val="1"/>
-      <w:numFmt w:val="bullet"/>
-      <w:lvlText w:val=""/>
-      <w:lvlJc w:val="left"/>
-      <w:pPr>
-        <w:tabs>
-          <w:tab w:val="num" w:pos="4320"/>
-        </w:tabs>
-        <w:ind w:left="4320" w:hanging="360"/>
-      </w:pPr>
-      <w:rPr>
-        <w:rFonts w:ascii="Wingdings" w:hAnsi="Wingdings" w:hint="default"/>
-        <w:sz w:val="20"/>
-      </w:rPr>
-    </w:lvl>
-    <w:lvl w:ilvl="6" w:tentative="1">
-      <w:start w:val="1"/>
-      <w:numFmt w:val="bullet"/>
-      <w:lvlText w:val=""/>
-      <w:lvlJc w:val="left"/>
-      <w:pPr>
-        <w:tabs>
-          <w:tab w:val="num" w:pos="5040"/>
-        </w:tabs>
-        <w:ind w:left="5040" w:hanging="360"/>
-      </w:pPr>
-      <w:rPr>
-        <w:rFonts w:ascii="Wingdings" w:hAnsi="Wingdings" w:hint="default"/>
-        <w:sz w:val="20"/>
-      </w:rPr>
-    </w:lvl>
-    <w:lvl w:ilvl="7" w:tentative="1">
-      <w:start w:val="1"/>
-      <w:numFmt w:val="bullet"/>
-      <w:lvlText w:val=""/>
-      <w:lvlJc w:val="left"/>
-      <w:pPr>
-        <w:tabs>
-          <w:tab w:val="num" w:pos="5760"/>
-        </w:tabs>
-        <w:ind w:left="5760" w:hanging="360"/>
-      </w:pPr>
-      <w:rPr>
-        <w:rFonts w:ascii="Wingdings" w:hAnsi="Wingdings" w:hint="default"/>
-        <w:sz w:val="20"/>
-      </w:rPr>
-    </w:lvl>
-    <w:lvl w:ilvl="8" w:tentative="1">
-      <w:start w:val="1"/>
-      <w:numFmt w:val="bullet"/>
-      <w:lvlText w:val=""/>
-      <w:lvlJc w:val="left"/>
-      <w:pPr>
-        <w:tabs>
-          <w:tab w:val="num" w:pos="6480"/>
-        </w:tabs>
-        <w:ind w:left="6480" w:hanging="360"/>
-      </w:pPr>
-      <w:rPr>
-        <w:rFonts w:ascii="Wingdings" w:hAnsi="Wingdings" w:hint="default"/>
-        <w:sz w:val="20"/>
-      </w:rPr>
-    </w:lvl>
-  </w:abstractNum>
-  <w:num w:numId="1" w16cid:durableId="294532312">
+  <w:num w:numId="1" w16cid:durableId="1003970030">
+    <w:abstractNumId w:val="2"/>
+  </w:num>
+  <w:num w:numId="2" w16cid:durableId="67271196">
     <w:abstractNumId w:val="8"/>
   </w:num>
-  <w:num w:numId="2" w16cid:durableId="477959965">
-    <w:abstractNumId w:val="2"/>
+  <w:num w:numId="3" w16cid:durableId="1781487244">
+    <w:abstractNumId w:val="5"/>
   </w:num>
-  <w:num w:numId="3" w16cid:durableId="306279288">
+  <w:num w:numId="4" w16cid:durableId="1790316437">
+    <w:abstractNumId w:val="6"/>
+  </w:num>
+  <w:num w:numId="5" w16cid:durableId="1105884386">
+    <w:abstractNumId w:val="7"/>
+  </w:num>
+  <w:num w:numId="6" w16cid:durableId="346252611">
+    <w:abstractNumId w:val="4"/>
+  </w:num>
+  <w:num w:numId="7" w16cid:durableId="1827435805">
+    <w:abstractNumId w:val="0"/>
+  </w:num>
+  <w:num w:numId="8" w16cid:durableId="521163280">
     <w:abstractNumId w:val="1"/>
   </w:num>
-  <w:num w:numId="4" w16cid:durableId="2069374245">
-    <w:abstractNumId w:val="7"/>
-  </w:num>
-  <w:num w:numId="5" w16cid:durableId="1792431603">
-    <w:abstractNumId w:val="6"/>
-  </w:num>
-  <w:num w:numId="6" w16cid:durableId="605885113">
-    <w:abstractNumId w:val="4"/>
-  </w:num>
-  <w:num w:numId="7" w16cid:durableId="2032488300">
-    <w:abstractNumId w:val="5"/>
-  </w:num>
-  <w:num w:numId="8" w16cid:durableId="1366709071">
+  <w:num w:numId="9" w16cid:durableId="922955927">
     <w:abstractNumId w:val="3"/>
-  </w:num>
-  <w:num w:numId="9" w16cid:durableId="1765684622">
-    <w:abstractNumId w:val="0"/>
   </w:num>
 </w:numbering>
 </file>

</xml_diff>